<commit_message>
Did menu and leader board screen on design document and started collecting and making assets
</commit_message>
<xml_diff>
--- a/docs/design.docx
+++ b/docs/design.docx
@@ -2,8 +2,6 @@
 <file path=word/document.xml><?xml version="1.0" encoding="utf-8"?>
 <w:document xmlns:wpc="http://schemas.microsoft.com/office/word/2010/wordprocessingCanvas" xmlns:cx="http://schemas.microsoft.com/office/drawing/2014/chartex" xmlns:cx1="http://schemas.microsoft.com/office/drawing/2015/9/8/chartex" xmlns:cx2="http://schemas.microsoft.com/office/drawing/2015/10/21/chartex" xmlns:cx3="http://schemas.microsoft.com/office/drawing/2016/5/9/chartex" xmlns:cx4="http://schemas.microsoft.com/office/drawing/2016/5/10/chartex" xmlns:cx5="http://schemas.microsoft.com/office/drawing/2016/5/11/chartex" xmlns:cx6="http://schemas.microsoft.com/office/drawing/2016/5/12/chartex" xmlns:cx7="http://schemas.microsoft.com/office/drawing/2016/5/13/chartex" xmlns:cx8="http://schemas.microsoft.com/office/drawing/2016/5/14/chartex" xmlns:mc="http://schemas.openxmlformats.org/markup-compatibility/2006" xmlns:aink="http://schemas.microsoft.com/office/drawing/2016/ink" xmlns:am3d="http://schemas.microsoft.com/office/drawing/2017/model3d" xmlns:o="urn:schemas-microsoft-com:office:office" xmlns:r="http://schemas.openxmlformats.org/officeDocument/2006/relationships" xmlns:m="http://schemas.openxmlformats.org/officeDocument/2006/math" xmlns:v="urn:schemas-microsoft-com:vml" xmlns:wp14="http://schemas.microsoft.com/office/word/2010/wordprocessingDrawing" xmlns:wp="http://schemas.openxmlformats.org/drawingml/2006/wordprocessingDrawing" xmlns:w10="urn:schemas-microsoft-com:office:word" xmlns:w="http://schemas.openxmlformats.org/wordprocessingml/2006/main" xmlns:w14="http://schemas.microsoft.com/office/word/2010/wordml" xmlns:w15="http://schemas.microsoft.com/office/word/2012/wordml" xmlns:w16cid="http://schemas.microsoft.com/office/word/2016/wordml/cid" xmlns:w16se="http://schemas.microsoft.com/office/word/2015/wordml/symex" xmlns:wpg="http://schemas.microsoft.com/office/word/2010/wordprocessingGroup" xmlns:wpi="http://schemas.microsoft.com/office/word/2010/wordprocessingInk" xmlns:wne="http://schemas.microsoft.com/office/word/2006/wordml" xmlns:wps="http://schemas.microsoft.com/office/word/2010/wordprocessingShape" mc:Ignorable="w14 w15 w16se w16cid wp14">
   <w:body>
-    <w:bookmarkStart w:id="0" w:name="_GoBack"/>
-    <w:bookmarkEnd w:id="0"/>
     <w:p>
       <w:r>
         <w:rPr>
@@ -553,7 +551,14 @@
                 <w:rFonts w:ascii="Arial" w:hAnsi="Arial"/>
                 <w:b/>
               </w:rPr>
-              <w:t>Tutor:  Tracey Murray</w:t>
+              <w:t xml:space="preserve">Tutor:  </w:t>
+            </w:r>
+            <w:r>
+              <w:rPr>
+                <w:rFonts w:ascii="Arial" w:hAnsi="Arial"/>
+                <w:b/>
+              </w:rPr>
+              <w:t>Phil Earls</w:t>
             </w:r>
           </w:p>
           <w:p>
@@ -1065,7 +1070,6 @@
                                   <w:alias w:val="Subtitle"/>
                                   <w:tag w:val=""/>
                                   <w:id w:val="-2090151685"/>
-                                  <w:showingPlcHdr/>
                                   <w:dataBinding w:prefixMappings="xmlns:ns0='http://purl.org/dc/elements/1.1/' xmlns:ns1='http://schemas.openxmlformats.org/package/2006/metadata/core-properties' " w:xpath="/ns1:coreProperties[1]/ns0:subject[1]" w:storeItemID="{6C3C8BC8-F283-45AE-878A-BAB7291924A1}"/>
                                   <w:text/>
                                 </w:sdtPr>
@@ -1089,7 +1093,7 @@
                                         <w:sz w:val="28"/>
                                         <w:szCs w:val="28"/>
                                       </w:rPr>
-                                      <w:t>[Document subtitle]</w:t>
+                                      <w:t>Design Document</w:t>
                                     </w:r>
                                   </w:p>
                                 </w:sdtContent>
@@ -1155,7 +1159,11 @@
               </mc:Choice>
               <mc:Fallback>
                 <w:pict>
-                  <v:shape w14:anchorId="796DDEDB" id="Text Box 131" o:spid="_x0000_s1027" type="#_x0000_t202" style="position:absolute;margin-left:0;margin-top:0;width:369pt;height:529.2pt;z-index:251662336;visibility:visible;mso-wrap-style:square;mso-width-percent:790;mso-height-percent:350;mso-left-percent:77;mso-top-percent:540;mso-wrap-distance-left:14.4pt;mso-wrap-distance-top:0;mso-wrap-distance-right:14.4pt;mso-wrap-distance-bottom:0;mso-position-horizontal-relative:margin;mso-position-vertical-relative:page;mso-width-percent:790;mso-height-percent:350;mso-left-percent:77;mso-top-percent:540;mso-width-relative:margin;mso-height-relative:page;v-text-anchor:top" o:gfxdata="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" filled="f" stroked="f" strokeweight=".5pt">
+                  <v:shapetype w14:anchorId="796DDEDB" id="_x0000_t202" coordsize="21600,21600" o:spt="202" path="m,l,21600r21600,l21600,xe">
+                    <v:stroke joinstyle="miter"/>
+                    <v:path gradientshapeok="t" o:connecttype="rect"/>
+                  </v:shapetype>
+                  <v:shape id="Text Box 131" o:spid="_x0000_s1027" type="#_x0000_t202" style="position:absolute;margin-left:0;margin-top:0;width:369pt;height:529.2pt;z-index:251662336;visibility:visible;mso-wrap-style:square;mso-width-percent:790;mso-height-percent:350;mso-left-percent:77;mso-top-percent:540;mso-wrap-distance-left:14.4pt;mso-wrap-distance-top:0;mso-wrap-distance-right:14.4pt;mso-wrap-distance-bottom:0;mso-position-horizontal-relative:margin;mso-position-vertical-relative:page;mso-width-percent:790;mso-height-percent:350;mso-left-percent:77;mso-top-percent:540;mso-width-relative:margin;mso-height-relative:page;v-text-anchor:top" o:gfxdata="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" filled="f" stroked="f" strokeweight=".5pt">
                     <v:textbox style="mso-fit-shape-to-text:t" inset="0,0,0,0">
                       <w:txbxContent>
                         <w:p>
@@ -1181,6 +1189,7 @@
                               <w:dataBinding w:prefixMappings="xmlns:ns0='http://purl.org/dc/elements/1.1/' xmlns:ns1='http://schemas.openxmlformats.org/package/2006/metadata/core-properties' " w:xpath="/ns1:coreProperties[1]/ns0:title[1]" w:storeItemID="{6C3C8BC8-F283-45AE-878A-BAB7291924A1}"/>
                               <w:text/>
                             </w:sdtPr>
+                            <w:sdtEndPr/>
                             <w:sdtContent>
                               <w:r>
                                 <w:rPr>
@@ -1204,10 +1213,10 @@
                             <w:alias w:val="Subtitle"/>
                             <w:tag w:val=""/>
                             <w:id w:val="-2090151685"/>
-                            <w:showingPlcHdr/>
                             <w:dataBinding w:prefixMappings="xmlns:ns0='http://purl.org/dc/elements/1.1/' xmlns:ns1='http://schemas.openxmlformats.org/package/2006/metadata/core-properties' " w:xpath="/ns1:coreProperties[1]/ns0:subject[1]" w:storeItemID="{6C3C8BC8-F283-45AE-878A-BAB7291924A1}"/>
                             <w:text/>
                           </w:sdtPr>
+                          <w:sdtEndPr/>
                           <w:sdtContent>
                             <w:p>
                               <w:pPr>
@@ -1227,7 +1236,7 @@
                                   <w:sz w:val="28"/>
                                   <w:szCs w:val="28"/>
                                 </w:rPr>
-                                <w:t>[Document subtitle]</w:t>
+                                <w:t>Design Document</w:t>
                               </w:r>
                             </w:p>
                           </w:sdtContent>
@@ -1246,6 +1255,7 @@
                             <w:dataBinding w:prefixMappings="xmlns:ns0='http://purl.org/dc/elements/1.1/' xmlns:ns1='http://schemas.openxmlformats.org/package/2006/metadata/core-properties' " w:xpath="/ns1:coreProperties[1]/ns0:creator[1]" w:storeItemID="{6C3C8BC8-F283-45AE-878A-BAB7291924A1}"/>
                             <w:text/>
                           </w:sdtPr>
+                          <w:sdtEndPr/>
                           <w:sdtContent>
                             <w:p>
                               <w:pPr>
@@ -1550,6 +1560,166 @@
       <w:pPr>
         <w:pStyle w:val="Heading1"/>
       </w:pPr>
+      <w:r>
+        <w:lastRenderedPageBreak/>
+        <w:t>Scope</w:t>
+      </w:r>
+    </w:p>
+    <w:p>
+      <w:r>
+        <w:t xml:space="preserve">This document will deal with the design of the </w:t>
+      </w:r>
+      <w:r>
+        <w:t>object orientated game I am designing, details of this game and how it will work can be found in more detail in my specification document.</w:t>
+      </w:r>
+    </w:p>
+    <w:p>
+      <w:r>
+        <w:t>This document will showcase the look of the game and the structure of some of the code.</w:t>
+      </w:r>
+      <w:r>
+        <w:t xml:space="preserve"> It will also explain some of the choices I have made.</w:t>
+      </w:r>
+    </w:p>
+    <w:p>
+      <w:r>
+        <w:br w:type="page"/>
+      </w:r>
+    </w:p>
+    <w:p>
+      <w:pPr>
+        <w:pStyle w:val="Heading1"/>
+      </w:pPr>
+      <w:r>
+        <w:lastRenderedPageBreak/>
+        <w:t>Drawings</w:t>
+      </w:r>
+    </w:p>
+    <w:p>
+      <w:pPr>
+        <w:pStyle w:val="Heading2"/>
+      </w:pPr>
+      <w:r>
+        <w:t>Menu Design</w:t>
+      </w:r>
+    </w:p>
+    <w:p/>
+    <w:p>
+      <w:pPr>
+        <w:pStyle w:val="Heading2"/>
+      </w:pPr>
+      <w:r>
+        <w:t>Leader Board Design</w:t>
+      </w:r>
+    </w:p>
+    <w:p/>
+    <w:p>
+      <w:pPr>
+        <w:pStyle w:val="Heading2"/>
+      </w:pPr>
+      <w:r>
+        <w:t>Level Designs</w:t>
+      </w:r>
+    </w:p>
+    <w:p>
+      <w:pPr>
+        <w:pStyle w:val="Subtitle"/>
+      </w:pPr>
+      <w:r>
+        <w:t>Gate Level</w:t>
+      </w:r>
+    </w:p>
+    <w:p/>
+    <w:p>
+      <w:pPr>
+        <w:pStyle w:val="Subtitle"/>
+      </w:pPr>
+      <w:r>
+        <w:t>Town Level</w:t>
+      </w:r>
+    </w:p>
+    <w:p/>
+    <w:p>
+      <w:pPr>
+        <w:pStyle w:val="Subtitle"/>
+      </w:pPr>
+      <w:r>
+        <w:t>Keep Level</w:t>
+      </w:r>
+    </w:p>
+    <w:p/>
+    <w:p>
+      <w:pPr>
+        <w:pStyle w:val="Heading2"/>
+      </w:pPr>
+      <w:r>
+        <w:t>Sprite Designs</w:t>
+      </w:r>
+    </w:p>
+    <w:p>
+      <w:pPr>
+        <w:pStyle w:val="Subtitle"/>
+      </w:pPr>
+      <w:r>
+        <w:t>Squirrels</w:t>
+      </w:r>
+    </w:p>
+    <w:p/>
+    <w:p>
+      <w:pPr>
+        <w:pStyle w:val="Subtitle"/>
+      </w:pPr>
+      <w:r>
+        <w:t>Friendly Archers</w:t>
+      </w:r>
+    </w:p>
+    <w:p/>
+    <w:p>
+      <w:pPr>
+        <w:pStyle w:val="Subtitle"/>
+      </w:pPr>
+      <w:r>
+        <w:t>Enemy Privates</w:t>
+      </w:r>
+    </w:p>
+    <w:p/>
+    <w:p>
+      <w:pPr>
+        <w:pStyle w:val="Subtitle"/>
+      </w:pPr>
+      <w:r>
+        <w:t>Enemy Captains</w:t>
+      </w:r>
+    </w:p>
+    <w:p/>
+    <w:p>
+      <w:pPr>
+        <w:pStyle w:val="Subtitle"/>
+      </w:pPr>
+      <w:r>
+        <w:t>King Squirrel</w:t>
+      </w:r>
+    </w:p>
+    <w:p>
+      <w:pPr>
+        <w:pStyle w:val="Heading1"/>
+      </w:pPr>
+      <w:r>
+        <w:lastRenderedPageBreak/>
+        <w:t>Class Diagrams</w:t>
+      </w:r>
+    </w:p>
+    <w:p>
+      <w:pPr>
+        <w:pStyle w:val="Heading2"/>
+      </w:pPr>
+      <w:r>
+        <w:t>Squirrels</w:t>
+      </w:r>
+    </w:p>
+    <w:p>
+      <w:bookmarkStart w:id="0" w:name="_GoBack"/>
+      <w:bookmarkEnd w:id="0"/>
     </w:p>
     <w:sectPr>
       <w:type w:val="continuous"/>
@@ -2097,7 +2267,6 @@
     <w:next w:val="Normal"/>
     <w:link w:val="Heading2Char"/>
     <w:uiPriority w:val="9"/>
-    <w:semiHidden/>
     <w:unhideWhenUsed/>
     <w:qFormat/>
     <w:rsid w:val="004C112F"/>
@@ -2126,7 +2295,6 @@
     <w:next w:val="Normal"/>
     <w:link w:val="Heading3Char"/>
     <w:uiPriority w:val="9"/>
-    <w:semiHidden/>
     <w:unhideWhenUsed/>
     <w:qFormat/>
     <w:rsid w:val="004C112F"/>
@@ -2341,7 +2509,6 @@
     <w:basedOn w:val="DefaultParagraphFont"/>
     <w:link w:val="Heading2"/>
     <w:uiPriority w:val="9"/>
-    <w:semiHidden/>
     <w:rsid w:val="004C112F"/>
     <w:rPr>
       <w:caps/>
@@ -2467,7 +2634,6 @@
     <w:basedOn w:val="DefaultParagraphFont"/>
     <w:link w:val="Heading3"/>
     <w:uiPriority w:val="9"/>
-    <w:semiHidden/>
     <w:rsid w:val="004C112F"/>
     <w:rPr>
       <w:caps/>
@@ -3130,7 +3296,7 @@
 </file>
 
 <file path=customXml/itemProps2.xml><?xml version="1.0" encoding="utf-8"?>
-<ds:datastoreItem xmlns:ds="http://schemas.openxmlformats.org/officeDocument/2006/customXml" ds:itemID="{CA31C7A5-24B5-439C-BF30-21418D42EFCF}">
+<ds:datastoreItem xmlns:ds="http://schemas.openxmlformats.org/officeDocument/2006/customXml" ds:itemID="{6F8350D5-393F-4FCC-A9D2-9975081C1B0A}">
   <ds:schemaRefs>
     <ds:schemaRef ds:uri="http://schemas.openxmlformats.org/officeDocument/2006/bibliography"/>
   </ds:schemaRefs>

</xml_diff>

<commit_message>
Done docs and added video
</commit_message>
<xml_diff>
--- a/docs/design.docx
+++ b/docs/design.docx
@@ -2752,10 +2752,10 @@
           <w:noProof/>
         </w:rPr>
         <w:drawing>
-          <wp:inline distT="0" distB="0" distL="0" distR="0" wp14:anchorId="789B274F" wp14:editId="3B4F1C4B">
-            <wp:extent cx="6118860" cy="3832860"/>
-            <wp:effectExtent l="0" t="0" r="0" b="0"/>
-            <wp:docPr id="4" name="Picture 4"/>
+          <wp:inline distT="0" distB="0" distL="0" distR="0" wp14:anchorId="67C16501" wp14:editId="36313B47">
+            <wp:extent cx="6120130" cy="3690620"/>
+            <wp:effectExtent l="0" t="0" r="0" b="5080"/>
+            <wp:docPr id="1" name="Picture 1"/>
             <wp:cNvGraphicFramePr>
               <a:graphicFrameLocks xmlns:a="http://schemas.openxmlformats.org/drawingml/2006/main" noChangeAspect="1"/>
             </wp:cNvGraphicFramePr>
@@ -2763,36 +2763,23 @@
               <a:graphicData uri="http://schemas.openxmlformats.org/drawingml/2006/picture">
                 <pic:pic xmlns:pic="http://schemas.openxmlformats.org/drawingml/2006/picture">
                   <pic:nvPicPr>
-                    <pic:cNvPr id="0" name="Picture 3"/>
-                    <pic:cNvPicPr>
-                      <a:picLocks noChangeAspect="1" noChangeArrowheads="1"/>
-                    </pic:cNvPicPr>
+                    <pic:cNvPr id="1" name=""/>
+                    <pic:cNvPicPr/>
                   </pic:nvPicPr>
                   <pic:blipFill>
-                    <a:blip r:embed="rId7">
-                      <a:extLst>
-                        <a:ext uri="{28A0092B-C50C-407E-A947-70E740481C1C}">
-                          <a14:useLocalDpi xmlns:a14="http://schemas.microsoft.com/office/drawing/2010/main" val="0"/>
-                        </a:ext>
-                      </a:extLst>
-                    </a:blip>
-                    <a:srcRect/>
+                    <a:blip r:embed="rId7"/>
                     <a:stretch>
                       <a:fillRect/>
                     </a:stretch>
                   </pic:blipFill>
-                  <pic:spPr bwMode="auto">
+                  <pic:spPr>
                     <a:xfrm>
                       <a:off x="0" y="0"/>
-                      <a:ext cx="6118860" cy="3832860"/>
+                      <a:ext cx="6120130" cy="3690620"/>
                     </a:xfrm>
                     <a:prstGeom prst="rect">
                       <a:avLst/>
                     </a:prstGeom>
-                    <a:noFill/>
-                    <a:ln>
-                      <a:noFill/>
-                    </a:ln>
                   </pic:spPr>
                 </pic:pic>
               </a:graphicData>
@@ -2812,16 +2799,15 @@
       <w:bookmarkEnd w:id="3"/>
     </w:p>
     <w:p>
-      <w:bookmarkStart w:id="4" w:name="_GoBack"/>
       <w:r>
         <w:rPr>
           <w:noProof/>
         </w:rPr>
         <w:drawing>
-          <wp:inline distT="0" distB="0" distL="0" distR="0" wp14:anchorId="06839827" wp14:editId="23983556">
-            <wp:extent cx="6111240" cy="3840480"/>
-            <wp:effectExtent l="0" t="0" r="3810" b="7620"/>
-            <wp:docPr id="2" name="Picture 2"/>
+          <wp:inline distT="0" distB="0" distL="0" distR="0" wp14:anchorId="5E6E3B54" wp14:editId="64BFBF03">
+            <wp:extent cx="6120130" cy="3667760"/>
+            <wp:effectExtent l="0" t="0" r="0" b="8890"/>
+            <wp:docPr id="5" name="Picture 5"/>
             <wp:cNvGraphicFramePr>
               <a:graphicFrameLocks xmlns:a="http://schemas.openxmlformats.org/drawingml/2006/main" noChangeAspect="1"/>
             </wp:cNvGraphicFramePr>
@@ -2829,36 +2815,23 @@
               <a:graphicData uri="http://schemas.openxmlformats.org/drawingml/2006/picture">
                 <pic:pic xmlns:pic="http://schemas.openxmlformats.org/drawingml/2006/picture">
                   <pic:nvPicPr>
-                    <pic:cNvPr id="0" name="Picture 2"/>
-                    <pic:cNvPicPr>
-                      <a:picLocks noChangeAspect="1" noChangeArrowheads="1"/>
-                    </pic:cNvPicPr>
+                    <pic:cNvPr id="1" name=""/>
+                    <pic:cNvPicPr/>
                   </pic:nvPicPr>
                   <pic:blipFill>
-                    <a:blip r:embed="rId8">
-                      <a:extLst>
-                        <a:ext uri="{28A0092B-C50C-407E-A947-70E740481C1C}">
-                          <a14:useLocalDpi xmlns:a14="http://schemas.microsoft.com/office/drawing/2010/main" val="0"/>
-                        </a:ext>
-                      </a:extLst>
-                    </a:blip>
-                    <a:srcRect/>
+                    <a:blip r:embed="rId8"/>
                     <a:stretch>
                       <a:fillRect/>
                     </a:stretch>
                   </pic:blipFill>
-                  <pic:spPr bwMode="auto">
+                  <pic:spPr>
                     <a:xfrm>
                       <a:off x="0" y="0"/>
-                      <a:ext cx="6111240" cy="3840480"/>
+                      <a:ext cx="6120130" cy="3667760"/>
                     </a:xfrm>
                     <a:prstGeom prst="rect">
                       <a:avLst/>
                     </a:prstGeom>
-                    <a:noFill/>
-                    <a:ln>
-                      <a:noFill/>
-                    </a:ln>
                   </pic:spPr>
                 </pic:pic>
               </a:graphicData>
@@ -2866,7 +2839,6 @@
           </wp:inline>
         </w:drawing>
       </w:r>
-      <w:bookmarkEnd w:id="4"/>
     </w:p>
     <w:p>
       <w:r>
@@ -2878,21 +2850,21 @@
       <w:pPr>
         <w:pStyle w:val="Heading2"/>
       </w:pPr>
-      <w:bookmarkStart w:id="5" w:name="_Toc31884389"/>
+      <w:bookmarkStart w:id="4" w:name="_Toc31884389"/>
       <w:r>
         <w:t>Level Designs</w:t>
       </w:r>
-      <w:bookmarkEnd w:id="5"/>
+      <w:bookmarkEnd w:id="4"/>
     </w:p>
     <w:p>
       <w:pPr>
         <w:pStyle w:val="Subtitle"/>
       </w:pPr>
-      <w:bookmarkStart w:id="6" w:name="_Toc31884390"/>
+      <w:bookmarkStart w:id="5" w:name="_Toc31884390"/>
       <w:r>
         <w:t>Gate Level</w:t>
       </w:r>
-      <w:bookmarkEnd w:id="6"/>
+      <w:bookmarkEnd w:id="5"/>
     </w:p>
     <w:p>
       <w:r>
@@ -2946,109 +2918,506 @@
       <w:pPr>
         <w:pStyle w:val="Subtitle"/>
       </w:pPr>
-      <w:bookmarkStart w:id="7" w:name="_Toc31884391"/>
+      <w:bookmarkStart w:id="6" w:name="_Toc31884391"/>
       <w:r>
         <w:t>Town Level</w:t>
       </w:r>
-      <w:bookmarkEnd w:id="7"/>
+      <w:bookmarkEnd w:id="6"/>
     </w:p>
-    <w:p/>
     <w:p>
-      <w:pPr>
-        <w:pStyle w:val="Subtitle"/>
-      </w:pPr>
-      <w:bookmarkStart w:id="8" w:name="_Toc31884392"/>
-      <w:r>
-        <w:t>Keep Level</w:t>
-      </w:r>
-      <w:bookmarkEnd w:id="8"/>
-    </w:p>
-    <w:p/>
-    <w:p>
-      <w:pPr>
-        <w:pStyle w:val="Heading2"/>
-      </w:pPr>
-      <w:bookmarkStart w:id="9" w:name="_Toc31884393"/>
-      <w:r>
-        <w:t>Sprite Designs</w:t>
-      </w:r>
-      <w:bookmarkEnd w:id="9"/>
+      <w:r>
+        <w:rPr>
+          <w:noProof/>
+        </w:rPr>
+        <w:drawing>
+          <wp:inline distT="0" distB="0" distL="0" distR="0" wp14:anchorId="153B1183" wp14:editId="64929FC6">
+            <wp:extent cx="5638800" cy="3421380"/>
+            <wp:effectExtent l="0" t="0" r="0" b="7620"/>
+            <wp:docPr id="6" name="Picture 6"/>
+            <wp:cNvGraphicFramePr>
+              <a:graphicFrameLocks xmlns:a="http://schemas.openxmlformats.org/drawingml/2006/main" noChangeAspect="1"/>
+            </wp:cNvGraphicFramePr>
+            <a:graphic xmlns:a="http://schemas.openxmlformats.org/drawingml/2006/main">
+              <a:graphicData uri="http://schemas.openxmlformats.org/drawingml/2006/picture">
+                <pic:pic xmlns:pic="http://schemas.openxmlformats.org/drawingml/2006/picture">
+                  <pic:nvPicPr>
+                    <pic:cNvPr id="0" name="Picture 1"/>
+                    <pic:cNvPicPr>
+                      <a:picLocks noChangeAspect="1" noChangeArrowheads="1"/>
+                    </pic:cNvPicPr>
+                  </pic:nvPicPr>
+                  <pic:blipFill>
+                    <a:blip r:embed="rId10">
+                      <a:extLst>
+                        <a:ext uri="{28A0092B-C50C-407E-A947-70E740481C1C}">
+                          <a14:useLocalDpi xmlns:a14="http://schemas.microsoft.com/office/drawing/2010/main" val="0"/>
+                        </a:ext>
+                      </a:extLst>
+                    </a:blip>
+                    <a:srcRect/>
+                    <a:stretch>
+                      <a:fillRect/>
+                    </a:stretch>
+                  </pic:blipFill>
+                  <pic:spPr bwMode="auto">
+                    <a:xfrm>
+                      <a:off x="0" y="0"/>
+                      <a:ext cx="5638800" cy="3421380"/>
+                    </a:xfrm>
+                    <a:prstGeom prst="rect">
+                      <a:avLst/>
+                    </a:prstGeom>
+                    <a:noFill/>
+                    <a:ln>
+                      <a:noFill/>
+                    </a:ln>
+                  </pic:spPr>
+                </pic:pic>
+              </a:graphicData>
+            </a:graphic>
+          </wp:inline>
+        </w:drawing>
+      </w:r>
     </w:p>
     <w:p>
       <w:pPr>
         <w:pStyle w:val="Subtitle"/>
       </w:pPr>
-      <w:bookmarkStart w:id="10" w:name="_Toc31884394"/>
-      <w:r>
-        <w:t>Squirrels</w:t>
-      </w:r>
-      <w:bookmarkEnd w:id="10"/>
+      <w:bookmarkStart w:id="7" w:name="_Toc31884392"/>
+      <w:r>
+        <w:t>Keep Level</w:t>
+      </w:r>
+      <w:bookmarkEnd w:id="7"/>
     </w:p>
-    <w:p/>
+    <w:p>
+      <w:r>
+        <w:rPr>
+          <w:noProof/>
+        </w:rPr>
+        <w:lastRenderedPageBreak/>
+        <w:drawing>
+          <wp:inline distT="0" distB="0" distL="0" distR="0" wp14:anchorId="4172C118" wp14:editId="03503291">
+            <wp:extent cx="6118860" cy="4206240"/>
+            <wp:effectExtent l="0" t="0" r="0" b="3810"/>
+            <wp:docPr id="7" name="Picture 7"/>
+            <wp:cNvGraphicFramePr>
+              <a:graphicFrameLocks xmlns:a="http://schemas.openxmlformats.org/drawingml/2006/main" noChangeAspect="1"/>
+            </wp:cNvGraphicFramePr>
+            <a:graphic xmlns:a="http://schemas.openxmlformats.org/drawingml/2006/main">
+              <a:graphicData uri="http://schemas.openxmlformats.org/drawingml/2006/picture">
+                <pic:pic xmlns:pic="http://schemas.openxmlformats.org/drawingml/2006/picture">
+                  <pic:nvPicPr>
+                    <pic:cNvPr id="0" name="Picture 2"/>
+                    <pic:cNvPicPr>
+                      <a:picLocks noChangeAspect="1" noChangeArrowheads="1"/>
+                    </pic:cNvPicPr>
+                  </pic:nvPicPr>
+                  <pic:blipFill>
+                    <a:blip r:embed="rId11">
+                      <a:extLst>
+                        <a:ext uri="{28A0092B-C50C-407E-A947-70E740481C1C}">
+                          <a14:useLocalDpi xmlns:a14="http://schemas.microsoft.com/office/drawing/2010/main" val="0"/>
+                        </a:ext>
+                      </a:extLst>
+                    </a:blip>
+                    <a:srcRect/>
+                    <a:stretch>
+                      <a:fillRect/>
+                    </a:stretch>
+                  </pic:blipFill>
+                  <pic:spPr bwMode="auto">
+                    <a:xfrm>
+                      <a:off x="0" y="0"/>
+                      <a:ext cx="6118860" cy="4206240"/>
+                    </a:xfrm>
+                    <a:prstGeom prst="rect">
+                      <a:avLst/>
+                    </a:prstGeom>
+                    <a:noFill/>
+                    <a:ln>
+                      <a:noFill/>
+                    </a:ln>
+                  </pic:spPr>
+                </pic:pic>
+              </a:graphicData>
+            </a:graphic>
+          </wp:inline>
+        </w:drawing>
+      </w:r>
+    </w:p>
+    <w:p>
+      <w:pPr>
+        <w:pStyle w:val="Heading2"/>
+      </w:pPr>
+      <w:bookmarkStart w:id="8" w:name="_Toc31884393"/>
+      <w:r>
+        <w:t>Sprite Designs</w:t>
+      </w:r>
+      <w:bookmarkEnd w:id="8"/>
+    </w:p>
     <w:p>
       <w:pPr>
         <w:pStyle w:val="Subtitle"/>
       </w:pPr>
-      <w:bookmarkStart w:id="11" w:name="_Toc31884395"/>
-      <w:r>
-        <w:t>Friendly Archers</w:t>
-      </w:r>
-      <w:bookmarkEnd w:id="11"/>
+      <w:bookmarkStart w:id="9" w:name="_Toc31884394"/>
+      <w:r>
+        <w:t>Squirrels</w:t>
+      </w:r>
+      <w:bookmarkEnd w:id="9"/>
     </w:p>
-    <w:p/>
+    <w:p>
+      <w:r>
+        <w:rPr>
+          <w:noProof/>
+        </w:rPr>
+        <w:drawing>
+          <wp:inline distT="0" distB="0" distL="0" distR="0" wp14:anchorId="5A4D69EF" wp14:editId="1A4A40DF">
+            <wp:extent cx="952500" cy="748392"/>
+            <wp:effectExtent l="0" t="0" r="0" b="0"/>
+            <wp:docPr id="9" name="Picture 9"/>
+            <wp:cNvGraphicFramePr>
+              <a:graphicFrameLocks xmlns:a="http://schemas.openxmlformats.org/drawingml/2006/main" noChangeAspect="1"/>
+            </wp:cNvGraphicFramePr>
+            <a:graphic xmlns:a="http://schemas.openxmlformats.org/drawingml/2006/main">
+              <a:graphicData uri="http://schemas.openxmlformats.org/drawingml/2006/picture">
+                <pic:pic xmlns:pic="http://schemas.openxmlformats.org/drawingml/2006/picture">
+                  <pic:nvPicPr>
+                    <pic:cNvPr id="9" name="squirrel1.png"/>
+                    <pic:cNvPicPr/>
+                  </pic:nvPicPr>
+                  <pic:blipFill>
+                    <a:blip r:embed="rId12">
+                      <a:extLst>
+                        <a:ext uri="{28A0092B-C50C-407E-A947-70E740481C1C}">
+                          <a14:useLocalDpi xmlns:a14="http://schemas.microsoft.com/office/drawing/2010/main" val="0"/>
+                        </a:ext>
+                      </a:extLst>
+                    </a:blip>
+                    <a:stretch>
+                      <a:fillRect/>
+                    </a:stretch>
+                  </pic:blipFill>
+                  <pic:spPr>
+                    <a:xfrm>
+                      <a:off x="0" y="0"/>
+                      <a:ext cx="962223" cy="756032"/>
+                    </a:xfrm>
+                    <a:prstGeom prst="rect">
+                      <a:avLst/>
+                    </a:prstGeom>
+                  </pic:spPr>
+                </pic:pic>
+              </a:graphicData>
+            </a:graphic>
+          </wp:inline>
+        </w:drawing>
+      </w:r>
+    </w:p>
     <w:p>
       <w:pPr>
         <w:pStyle w:val="Subtitle"/>
       </w:pPr>
-      <w:bookmarkStart w:id="12" w:name="_Toc31884396"/>
-      <w:r>
-        <w:t>Enemy Privates</w:t>
-      </w:r>
-      <w:bookmarkEnd w:id="12"/>
+      <w:bookmarkStart w:id="10" w:name="_Toc31884395"/>
+      <w:r>
+        <w:t>Friendly Archers</w:t>
+      </w:r>
+      <w:bookmarkEnd w:id="10"/>
     </w:p>
-    <w:p/>
     <w:p>
-      <w:pPr>
-        <w:pStyle w:val="Subtitle"/>
-      </w:pPr>
-      <w:bookmarkStart w:id="13" w:name="_Toc31884397"/>
-      <w:r>
-        <w:t>Enemy Captains</w:t>
-      </w:r>
-      <w:bookmarkEnd w:id="13"/>
-    </w:p>
-    <w:p/>
-    <w:p>
-      <w:pPr>
-        <w:pStyle w:val="Subtitle"/>
-      </w:pPr>
-      <w:bookmarkStart w:id="14" w:name="_Toc31884398"/>
-      <w:r>
-        <w:t>King Squirrel</w:t>
-      </w:r>
-      <w:bookmarkEnd w:id="14"/>
+      <w:r>
+        <w:t>Friendly archers will be invisible.</w:t>
+      </w:r>
+      <w:bookmarkStart w:id="11" w:name="_Toc31884399"/>
+      <w:r>
+        <w:t xml:space="preserve"> </w:t>
+      </w:r>
+      <w:r>
+        <w:t>Class Diagrams</w:t>
+      </w:r>
+      <w:bookmarkEnd w:id="11"/>
     </w:p>
     <w:p>
       <w:pPr>
         <w:pStyle w:val="Heading1"/>
       </w:pPr>
-      <w:bookmarkStart w:id="15" w:name="_Toc31884399"/>
       <w:r>
         <w:t>Class Diagrams</w:t>
       </w:r>
-      <w:bookmarkEnd w:id="15"/>
     </w:p>
     <w:p>
       <w:pPr>
         <w:pStyle w:val="Heading2"/>
       </w:pPr>
-      <w:bookmarkStart w:id="16" w:name="_Toc31884400"/>
-      <w:r>
-        <w:t>Squirrels</w:t>
-      </w:r>
-      <w:bookmarkEnd w:id="16"/>
+      <w:r>
+        <w:t>Sprites</w:t>
+      </w:r>
     </w:p>
-    <w:p/>
+    <w:p>
+      <w:r>
+        <w:rPr>
+          <w:noProof/>
+        </w:rPr>
+        <w:lastRenderedPageBreak/>
+        <w:drawing>
+          <wp:inline distT="0" distB="0" distL="0" distR="0" wp14:anchorId="1423B823" wp14:editId="13E18532">
+            <wp:extent cx="6120130" cy="3750310"/>
+            <wp:effectExtent l="0" t="0" r="0" b="2540"/>
+            <wp:docPr id="10" name="Picture 10"/>
+            <wp:cNvGraphicFramePr>
+              <a:graphicFrameLocks xmlns:a="http://schemas.openxmlformats.org/drawingml/2006/main" noChangeAspect="1"/>
+            </wp:cNvGraphicFramePr>
+            <a:graphic xmlns:a="http://schemas.openxmlformats.org/drawingml/2006/main">
+              <a:graphicData uri="http://schemas.openxmlformats.org/drawingml/2006/picture">
+                <pic:pic xmlns:pic="http://schemas.openxmlformats.org/drawingml/2006/picture">
+                  <pic:nvPicPr>
+                    <pic:cNvPr id="1" name=""/>
+                    <pic:cNvPicPr/>
+                  </pic:nvPicPr>
+                  <pic:blipFill>
+                    <a:blip r:embed="rId13"/>
+                    <a:stretch>
+                      <a:fillRect/>
+                    </a:stretch>
+                  </pic:blipFill>
+                  <pic:spPr>
+                    <a:xfrm>
+                      <a:off x="0" y="0"/>
+                      <a:ext cx="6120130" cy="3750310"/>
+                    </a:xfrm>
+                    <a:prstGeom prst="rect">
+                      <a:avLst/>
+                    </a:prstGeom>
+                  </pic:spPr>
+                </pic:pic>
+              </a:graphicData>
+            </a:graphic>
+          </wp:inline>
+        </w:drawing>
+      </w:r>
+    </w:p>
+    <w:p>
+      <w:pPr>
+        <w:pStyle w:val="Heading1"/>
+      </w:pPr>
+      <w:r>
+        <w:t>OOP Pillar examples</w:t>
+      </w:r>
+    </w:p>
+    <w:p>
+      <w:pPr>
+        <w:pStyle w:val="Heading2"/>
+      </w:pPr>
+      <w:r>
+        <w:t>Inheritance</w:t>
+      </w:r>
+    </w:p>
+    <w:p>
+      <w:r>
+        <w:t>A lot of my classes will inherit from each other, like squirrel will inherit from sprite.</w:t>
+      </w:r>
+    </w:p>
+    <w:p>
+      <w:r>
+        <w:rPr>
+          <w:noProof/>
+        </w:rPr>
+        <w:drawing>
+          <wp:inline distT="0" distB="0" distL="0" distR="0" wp14:anchorId="2FCE186E" wp14:editId="108BF29B">
+            <wp:extent cx="2809875" cy="314325"/>
+            <wp:effectExtent l="0" t="0" r="9525" b="9525"/>
+            <wp:docPr id="11" name="Picture 11"/>
+            <wp:cNvGraphicFramePr>
+              <a:graphicFrameLocks xmlns:a="http://schemas.openxmlformats.org/drawingml/2006/main" noChangeAspect="1"/>
+            </wp:cNvGraphicFramePr>
+            <a:graphic xmlns:a="http://schemas.openxmlformats.org/drawingml/2006/main">
+              <a:graphicData uri="http://schemas.openxmlformats.org/drawingml/2006/picture">
+                <pic:pic xmlns:pic="http://schemas.openxmlformats.org/drawingml/2006/picture">
+                  <pic:nvPicPr>
+                    <pic:cNvPr id="1" name=""/>
+                    <pic:cNvPicPr/>
+                  </pic:nvPicPr>
+                  <pic:blipFill>
+                    <a:blip r:embed="rId14"/>
+                    <a:stretch>
+                      <a:fillRect/>
+                    </a:stretch>
+                  </pic:blipFill>
+                  <pic:spPr>
+                    <a:xfrm>
+                      <a:off x="0" y="0"/>
+                      <a:ext cx="2809875" cy="314325"/>
+                    </a:xfrm>
+                    <a:prstGeom prst="rect">
+                      <a:avLst/>
+                    </a:prstGeom>
+                  </pic:spPr>
+                </pic:pic>
+              </a:graphicData>
+            </a:graphic>
+          </wp:inline>
+        </w:drawing>
+      </w:r>
+    </w:p>
+    <w:p>
+      <w:r>
+        <w:rPr>
+          <w:noProof/>
+        </w:rPr>
+        <w:lastRenderedPageBreak/>
+        <w:drawing>
+          <wp:inline distT="0" distB="0" distL="0" distR="0" wp14:anchorId="6A4F119A" wp14:editId="3A1D534C">
+            <wp:extent cx="6120130" cy="5522595"/>
+            <wp:effectExtent l="0" t="0" r="0" b="1905"/>
+            <wp:docPr id="12" name="Picture 12"/>
+            <wp:cNvGraphicFramePr>
+              <a:graphicFrameLocks xmlns:a="http://schemas.openxmlformats.org/drawingml/2006/main" noChangeAspect="1"/>
+            </wp:cNvGraphicFramePr>
+            <a:graphic xmlns:a="http://schemas.openxmlformats.org/drawingml/2006/main">
+              <a:graphicData uri="http://schemas.openxmlformats.org/drawingml/2006/picture">
+                <pic:pic xmlns:pic="http://schemas.openxmlformats.org/drawingml/2006/picture">
+                  <pic:nvPicPr>
+                    <pic:cNvPr id="1" name=""/>
+                    <pic:cNvPicPr/>
+                  </pic:nvPicPr>
+                  <pic:blipFill>
+                    <a:blip r:embed="rId15"/>
+                    <a:stretch>
+                      <a:fillRect/>
+                    </a:stretch>
+                  </pic:blipFill>
+                  <pic:spPr>
+                    <a:xfrm>
+                      <a:off x="0" y="0"/>
+                      <a:ext cx="6120130" cy="5522595"/>
+                    </a:xfrm>
+                    <a:prstGeom prst="rect">
+                      <a:avLst/>
+                    </a:prstGeom>
+                  </pic:spPr>
+                </pic:pic>
+              </a:graphicData>
+            </a:graphic>
+          </wp:inline>
+        </w:drawing>
+      </w:r>
+    </w:p>
+    <w:p>
+      <w:pPr>
+        <w:pStyle w:val="Heading2"/>
+      </w:pPr>
+      <w:r>
+        <w:t>Polymorphism</w:t>
+      </w:r>
+    </w:p>
+    <w:p>
+      <w:r>
+        <w:t xml:space="preserve">A lot of my </w:t>
+      </w:r>
+      <w:r>
+        <w:t>factories will use polymorphism, so you can choose what kind of object you’d like to generate.</w:t>
+      </w:r>
+    </w:p>
+    <w:p>
+      <w:r>
+        <w:rPr>
+          <w:noProof/>
+        </w:rPr>
+        <w:lastRenderedPageBreak/>
+        <w:drawing>
+          <wp:inline distT="0" distB="0" distL="0" distR="0" wp14:anchorId="426A4279" wp14:editId="55DF8B83">
+            <wp:extent cx="6120130" cy="5086350"/>
+            <wp:effectExtent l="0" t="0" r="0" b="0"/>
+            <wp:docPr id="13" name="Picture 13"/>
+            <wp:cNvGraphicFramePr>
+              <a:graphicFrameLocks xmlns:a="http://schemas.openxmlformats.org/drawingml/2006/main" noChangeAspect="1"/>
+            </wp:cNvGraphicFramePr>
+            <a:graphic xmlns:a="http://schemas.openxmlformats.org/drawingml/2006/main">
+              <a:graphicData uri="http://schemas.openxmlformats.org/drawingml/2006/picture">
+                <pic:pic xmlns:pic="http://schemas.openxmlformats.org/drawingml/2006/picture">
+                  <pic:nvPicPr>
+                    <pic:cNvPr id="1" name=""/>
+                    <pic:cNvPicPr/>
+                  </pic:nvPicPr>
+                  <pic:blipFill>
+                    <a:blip r:embed="rId16"/>
+                    <a:stretch>
+                      <a:fillRect/>
+                    </a:stretch>
+                  </pic:blipFill>
+                  <pic:spPr>
+                    <a:xfrm>
+                      <a:off x="0" y="0"/>
+                      <a:ext cx="6120130" cy="5086350"/>
+                    </a:xfrm>
+                    <a:prstGeom prst="rect">
+                      <a:avLst/>
+                    </a:prstGeom>
+                  </pic:spPr>
+                </pic:pic>
+              </a:graphicData>
+            </a:graphic>
+          </wp:inline>
+        </w:drawing>
+      </w:r>
+    </w:p>
+    <w:p>
+      <w:pPr>
+        <w:pStyle w:val="Heading2"/>
+      </w:pPr>
+      <w:r>
+        <w:t>Encapsulation</w:t>
+      </w:r>
+    </w:p>
+    <w:p>
+      <w:r>
+        <w:t>Most of my classes will encapsulate all information that doesn’t need to be shown.</w:t>
+      </w:r>
+    </w:p>
+    <w:p>
+      <w:r>
+        <w:rPr>
+          <w:noProof/>
+        </w:rPr>
+        <w:lastRenderedPageBreak/>
+        <w:drawing>
+          <wp:inline distT="0" distB="0" distL="0" distR="0" wp14:anchorId="00119D36" wp14:editId="73BB5230">
+            <wp:extent cx="6120130" cy="4010660"/>
+            <wp:effectExtent l="0" t="0" r="0" b="8890"/>
+            <wp:docPr id="14" name="Picture 14"/>
+            <wp:cNvGraphicFramePr>
+              <a:graphicFrameLocks xmlns:a="http://schemas.openxmlformats.org/drawingml/2006/main" noChangeAspect="1"/>
+            </wp:cNvGraphicFramePr>
+            <a:graphic xmlns:a="http://schemas.openxmlformats.org/drawingml/2006/main">
+              <a:graphicData uri="http://schemas.openxmlformats.org/drawingml/2006/picture">
+                <pic:pic xmlns:pic="http://schemas.openxmlformats.org/drawingml/2006/picture">
+                  <pic:nvPicPr>
+                    <pic:cNvPr id="1" name=""/>
+                    <pic:cNvPicPr/>
+                  </pic:nvPicPr>
+                  <pic:blipFill>
+                    <a:blip r:embed="rId17"/>
+                    <a:stretch>
+                      <a:fillRect/>
+                    </a:stretch>
+                  </pic:blipFill>
+                  <pic:spPr>
+                    <a:xfrm>
+                      <a:off x="0" y="0"/>
+                      <a:ext cx="6120130" cy="4010660"/>
+                    </a:xfrm>
+                    <a:prstGeom prst="rect">
+                      <a:avLst/>
+                    </a:prstGeom>
+                  </pic:spPr>
+                </pic:pic>
+              </a:graphicData>
+            </a:graphic>
+          </wp:inline>
+        </w:drawing>
+      </w:r>
+      <w:bookmarkStart w:id="12" w:name="_GoBack"/>
+      <w:bookmarkEnd w:id="12"/>
+    </w:p>
     <w:sectPr>
       <w:type w:val="continuous"/>
       <w:pgSz w:w="11906" w:h="16838" w:code="9"/>
@@ -4650,7 +5019,7 @@
 </file>
 
 <file path=customXml/itemProps2.xml><?xml version="1.0" encoding="utf-8"?>
-<ds:datastoreItem xmlns:ds="http://schemas.openxmlformats.org/officeDocument/2006/customXml" ds:itemID="{89BA0E95-9123-4E89-997C-9F4BC68EDC9F}">
+<ds:datastoreItem xmlns:ds="http://schemas.openxmlformats.org/officeDocument/2006/customXml" ds:itemID="{B7FA0C97-EA3E-4C3C-B209-16F977F303FF}">
   <ds:schemaRefs>
     <ds:schemaRef ds:uri="http://schemas.openxmlformats.org/officeDocument/2006/bibliography"/>
   </ds:schemaRefs>

</xml_diff>